<commit_message>
Corregido archivo casos de prueba
</commit_message>
<xml_diff>
--- a/CasosdePrueba.docx
+++ b/CasosdePrueba.docx
@@ -431,13 +431,7 @@
               <w:t xml:space="preserve">, </w:t>
             </w:r>
             <w:r>
-              <w:t xml:space="preserve">letras del abecedario </w:t>
-            </w:r>
-            <w:r>
-              <w:t>español</w:t>
-            </w:r>
-            <w:r>
-              <w:t xml:space="preserve"> seguido de</w:t>
+              <w:t>letras del abecedario español seguido de</w:t>
             </w:r>
             <w:r>
               <w:t xml:space="preserve"> un punto.</w:t>
@@ -708,13 +702,7 @@
               <w:t xml:space="preserve">: </w:t>
             </w:r>
             <w:r>
-              <w:t xml:space="preserve">Caracteres </w:t>
-            </w:r>
-            <w:r>
-              <w:t xml:space="preserve">no </w:t>
-            </w:r>
-            <w:r>
-              <w:t>alfanuméricos</w:t>
+              <w:t>Caracteres no alfanuméricos</w:t>
             </w:r>
           </w:p>
         </w:tc>
@@ -1017,14 +1005,14 @@
         <w:tblLook w:val="04A0" w:firstRow="1" w:lastRow="0" w:firstColumn="1" w:lastColumn="0" w:noHBand="0" w:noVBand="1"/>
       </w:tblPr>
       <w:tblGrid>
-        <w:gridCol w:w="692"/>
-        <w:gridCol w:w="1406"/>
-        <w:gridCol w:w="1003"/>
+        <w:gridCol w:w="673"/>
+        <w:gridCol w:w="1344"/>
+        <w:gridCol w:w="983"/>
         <w:gridCol w:w="1737"/>
-        <w:gridCol w:w="1224"/>
-        <w:gridCol w:w="2447"/>
+        <w:gridCol w:w="1190"/>
+        <w:gridCol w:w="2717"/>
         <w:gridCol w:w="1332"/>
-        <w:gridCol w:w="1361"/>
+        <w:gridCol w:w="1226"/>
       </w:tblGrid>
       <w:tr>
         <w:trPr>
@@ -1201,6 +1189,13 @@
                 <w:szCs w:val="20"/>
               </w:rPr>
             </w:pPr>
+            <w:r>
+              <w:rPr>
+                <w:sz w:val="20"/>
+                <w:szCs w:val="20"/>
+              </w:rPr>
+              <w:t>Resultado</w:t>
+            </w:r>
           </w:p>
         </w:tc>
       </w:tr>
@@ -3384,7 +3379,14 @@
                 <w:sz w:val="20"/>
                 <w:szCs w:val="20"/>
               </w:rPr>
-              <w:t>Karen Perez</w:t>
+              <w:t>@</w:t>
+            </w:r>
+            <w:r>
+              <w:rPr>
+                <w:sz w:val="20"/>
+                <w:szCs w:val="20"/>
+              </w:rPr>
+              <w:t xml:space="preserve"> Perez</w:t>
             </w:r>
           </w:p>
         </w:tc>
@@ -3628,7 +3630,7 @@
                 <w:sz w:val="20"/>
                 <w:szCs w:val="20"/>
               </w:rPr>
-              <w:t>Pedro</w:t>
+              <w:t>Gis</w:t>
             </w:r>
             <w:r>
               <w:rPr>
@@ -3701,7 +3703,28 @@
                 <w:sz w:val="20"/>
                 <w:szCs w:val="20"/>
               </w:rPr>
-              <w:t>Karen_perez@hotmail.com</w:t>
+              <w:t>gis</w:t>
+            </w:r>
+            <w:r>
+              <w:rPr>
+                <w:sz w:val="20"/>
+                <w:szCs w:val="20"/>
+              </w:rPr>
+              <w:t>_</w:t>
+            </w:r>
+            <w:r>
+              <w:rPr>
+                <w:sz w:val="20"/>
+                <w:szCs w:val="20"/>
+              </w:rPr>
+              <w:t>flores</w:t>
+            </w:r>
+            <w:r>
+              <w:rPr>
+                <w:sz w:val="20"/>
+                <w:szCs w:val="20"/>
+              </w:rPr>
+              <w:t>@hotmail.com</w:t>
             </w:r>
           </w:p>
         </w:tc>
@@ -4710,7 +4733,21 @@
                 <w:sz w:val="20"/>
                 <w:szCs w:val="20"/>
               </w:rPr>
-              <w:t>Karen_perez@hotmail.com</w:t>
+              <w:t>Karen_</w:t>
+            </w:r>
+            <w:r>
+              <w:rPr>
+                <w:sz w:val="20"/>
+                <w:szCs w:val="20"/>
+              </w:rPr>
+              <w:t>anonimo</w:t>
+            </w:r>
+            <w:r>
+              <w:rPr>
+                <w:sz w:val="20"/>
+                <w:szCs w:val="20"/>
+              </w:rPr>
+              <w:t>@hotmail.com</w:t>
             </w:r>
           </w:p>
         </w:tc>
@@ -5230,6 +5267,7 @@
   <w:style w:type="character" w:default="1" w:styleId="DefaultParagraphFont">
     <w:name w:val="Default Paragraph Font"/>
     <w:uiPriority w:val="1"/>
+    <w:semiHidden/>
     <w:unhideWhenUsed/>
   </w:style>
   <w:style w:type="table" w:default="1" w:styleId="TableNormal">

</xml_diff>